<commit_message>
Sergio -> cu Negocio modificados y Caso de Uso Materia Prima
</commit_message>
<xml_diff>
--- a/02 - Modelo de Negocio/Compras de Materia Prima en Central/CUN_1_Solicitar Materia Prima.docx
+++ b/02 - Modelo de Negocio/Compras de Materia Prima en Central/CUN_1_Solicitar Materia Prima.docx
@@ -135,13 +135,7 @@
         <w:rPr>
           <w:b/>
         </w:rPr>
-        <w:t>Proveedores</w:t>
-      </w:r>
-      <w:r>
-        <w:rPr>
-          <w:b/>
-        </w:rPr>
-        <w:t>.</w:t>
+        <w:t>Proveedores.</w:t>
       </w:r>
     </w:p>
     <w:p>
@@ -154,46 +148,31 @@
         <w:spacing w:after="0"/>
         <w:ind w:left="0"/>
       </w:pPr>
-      <w:r>
-        <w:t xml:space="preserve">El </w:t>
-      </w:r>
-      <w:r>
-        <w:rPr>
-          <w:b/>
-        </w:rPr>
-        <w:t>Responsable de Compras</w:t>
-      </w:r>
-      <w:r>
-        <w:t xml:space="preserve"> notifica a </w:t>
-      </w:r>
-      <w:r>
-        <w:rPr>
-          <w:b/>
-        </w:rPr>
-        <w:t xml:space="preserve">Responsable de </w:t>
-      </w:r>
-      <w:r>
-        <w:rPr>
-          <w:b/>
-        </w:rPr>
-        <w:t>Reposición</w:t>
-      </w:r>
-      <w:r>
-        <w:rPr>
-          <w:b/>
-        </w:rPr>
-        <w:t xml:space="preserve"> de la Central</w:t>
-      </w:r>
-      <w:r>
-        <w:t xml:space="preserve"> los plazos de entreg</w:t>
-      </w:r>
-      <w:r>
-        <w:t>a</w:t>
-      </w:r>
       <w:bookmarkStart w:id="0" w:name="_GoBack"/>
       <w:bookmarkEnd w:id="0"/>
       <w:r>
-        <w:t>, en caso de demora informa el plazo de demora de proveedores.</w:t>
+        <w:t xml:space="preserve">El </w:t>
+      </w:r>
+      <w:r>
+        <w:rPr>
+          <w:b/>
+        </w:rPr>
+        <w:t>Responsable de Compras</w:t>
+      </w:r>
+      <w:r>
+        <w:t xml:space="preserve"> notifica a </w:t>
+      </w:r>
+      <w:r>
+        <w:rPr>
+          <w:b/>
+        </w:rPr>
+        <w:t>Responsable de Reposición de la Central</w:t>
+      </w:r>
+      <w:r>
+        <w:t xml:space="preserve"> los plazos de entreg</w:t>
+      </w:r>
+      <w:r>
+        <w:t>a, en caso de demora informa el plazo de demora de proveedores.</w:t>
       </w:r>
     </w:p>
     <w:p>

</xml_diff>